<commit_message>
several improvements to questions gen + more questions
</commit_message>
<xml_diff>
--- a/tools/ExamTicketGen/data/template.docx
+++ b/tools/ExamTicketGen/data/template.docx
@@ -951,76 +951,57 @@
               </w:rPr>
               <w:t xml:space="preserve"> </w:t>
             </w:r>
-            <w:r>
-              <w:rPr>
-                <w:rFonts w:ascii="Times New Roman" w:hAnsi="Times New Roman" w:hint="eastAsia"/>
-                <w:b/>
-                <w:noProof/>
+            <w:proofErr w:type="gramEnd"/>
+            <w:r>
+              <w:rPr>
+                <w:rFonts w:ascii="Times New Roman" w:hAnsi="Times New Roman"/>
+                <w:b/>
                 <w:sz w:val="28"/>
                 <w:u w:val="single"/>
               </w:rPr>
-              <w:t>Разработка</w:t>
-            </w:r>
-            <w:proofErr w:type="gramEnd"/>
-            <w:r>
-              <w:rPr>
-                <w:rFonts w:ascii="Times New Roman" w:hAnsi="Times New Roman"/>
-                <w:b/>
-                <w:noProof/>
+              <w:t xml:space="preserve">{{ </w:t>
+            </w:r>
+            <w:proofErr w:type="spellStart"/>
+            <w:r>
+              <w:rPr>
+                <w:rFonts w:ascii="Times New Roman" w:hAnsi="Times New Roman"/>
+                <w:b/>
                 <w:sz w:val="28"/>
                 <w:u w:val="single"/>
-              </w:rPr>
-              <w:t xml:space="preserve"> </w:t>
-            </w:r>
-            <w:r>
-              <w:rPr>
-                <w:rFonts w:ascii="Times New Roman" w:hAnsi="Times New Roman" w:hint="eastAsia"/>
-                <w:b/>
-                <w:noProof/>
+                <w:lang w:val="en-US"/>
+              </w:rPr>
+              <w:t>course</w:t>
+            </w:r>
+            <w:proofErr w:type="spellEnd"/>
+            <w:r>
+              <w:rPr>
+                <w:rFonts w:ascii="Times New Roman" w:hAnsi="Times New Roman"/>
+                <w:b/>
                 <w:sz w:val="28"/>
                 <w:u w:val="single"/>
               </w:rPr>
-              <w:t>интернет</w:t>
-            </w:r>
-            <w:r>
-              <w:rPr>
-                <w:rFonts w:ascii="Times New Roman" w:hAnsi="Times New Roman"/>
-                <w:b/>
-                <w:noProof/>
+              <w:t>_</w:t>
+            </w:r>
+            <w:proofErr w:type="spellStart"/>
+            <w:r>
+              <w:rPr>
+                <w:rFonts w:ascii="Times New Roman" w:hAnsi="Times New Roman"/>
+                <w:b/>
                 <w:sz w:val="28"/>
                 <w:u w:val="single"/>
-              </w:rPr>
-              <w:t xml:space="preserve"> </w:t>
-            </w:r>
-            <w:r>
-              <w:rPr>
-                <w:rFonts w:ascii="Times New Roman" w:hAnsi="Times New Roman"/>
-                <w:b/>
-                <w:noProof/>
+                <w:lang w:val="en-US"/>
+              </w:rPr>
+              <w:t>name</w:t>
+            </w:r>
+            <w:proofErr w:type="spellEnd"/>
+            <w:r>
+              <w:rPr>
+                <w:rFonts w:ascii="Times New Roman" w:hAnsi="Times New Roman"/>
+                <w:b/>
                 <w:sz w:val="28"/>
                 <w:u w:val="single"/>
               </w:rPr>
-              <w:t>–</w:t>
-            </w:r>
-            <w:r>
-              <w:rPr>
-                <w:rFonts w:ascii="Times New Roman" w:hAnsi="Times New Roman"/>
-                <w:b/>
-                <w:noProof/>
-                <w:sz w:val="28"/>
-                <w:u w:val="single"/>
-              </w:rPr>
-              <w:t xml:space="preserve"> </w:t>
-            </w:r>
-            <w:r>
-              <w:rPr>
-                <w:rFonts w:ascii="Times New Roman" w:hAnsi="Times New Roman" w:hint="eastAsia"/>
-                <w:b/>
-                <w:noProof/>
-                <w:sz w:val="28"/>
-                <w:u w:val="single"/>
-              </w:rPr>
-              <w:t>приложений</w:t>
+              <w:t xml:space="preserve"> }}</w:t>
             </w:r>
           </w:p>
           <w:p>
@@ -1042,9 +1023,16 @@
                 <w:rFonts w:ascii="Times New Roman" w:hAnsi="Times New Roman"/>
                 <w:sz w:val="28"/>
                 <w:szCs w:val="28"/>
-                <w:lang w:val="en-US"/>
               </w:rPr>
             </w:pPr>
+            <w:r>
+              <w:rPr>
+                <w:rFonts w:ascii="Times New Roman" w:hAnsi="Times New Roman"/>
+                <w:sz w:val="28"/>
+                <w:szCs w:val="28"/>
+              </w:rPr>
+              <w:t xml:space="preserve">{% </w:t>
+            </w:r>
             <w:r>
               <w:rPr>
                 <w:rFonts w:ascii="Times New Roman" w:hAnsi="Times New Roman"/>
@@ -1052,7 +1040,15 @@
                 <w:szCs w:val="28"/>
                 <w:lang w:val="en-US"/>
               </w:rPr>
-              <w:t xml:space="preserve">{% for </w:t>
+              <w:t>for</w:t>
+            </w:r>
+            <w:r>
+              <w:rPr>
+                <w:rFonts w:ascii="Times New Roman" w:hAnsi="Times New Roman"/>
+                <w:sz w:val="28"/>
+                <w:szCs w:val="28"/>
+              </w:rPr>
+              <w:t xml:space="preserve"> </w:t>
             </w:r>
             <w:proofErr w:type="spellStart"/>
             <w:r>
@@ -1070,11 +1066,9 @@
                 <w:rFonts w:ascii="Times New Roman" w:hAnsi="Times New Roman"/>
                 <w:sz w:val="28"/>
                 <w:szCs w:val="28"/>
-                <w:lang w:val="en-US"/>
-              </w:rPr>
-              <w:t xml:space="preserve"> in </w:t>
-            </w:r>
-            <w:proofErr w:type="spellStart"/>
+              </w:rPr>
+              <w:t xml:space="preserve"> </w:t>
+            </w:r>
             <w:r>
               <w:rPr>
                 <w:rFonts w:ascii="Times New Roman" w:hAnsi="Times New Roman"/>
@@ -1082,9 +1076,16 @@
                 <w:szCs w:val="28"/>
                 <w:lang w:val="en-US"/>
               </w:rPr>
-              <w:t>ticket.formal_questions</w:t>
-            </w:r>
-            <w:proofErr w:type="spellEnd"/>
+              <w:t>in</w:t>
+            </w:r>
+            <w:r>
+              <w:rPr>
+                <w:rFonts w:ascii="Times New Roman" w:hAnsi="Times New Roman"/>
+                <w:sz w:val="28"/>
+                <w:szCs w:val="28"/>
+              </w:rPr>
+              <w:t xml:space="preserve"> </w:t>
+            </w:r>
             <w:r>
               <w:rPr>
                 <w:rFonts w:ascii="Times New Roman" w:hAnsi="Times New Roman"/>
@@ -1092,8 +1093,52 @@
                 <w:szCs w:val="28"/>
                 <w:lang w:val="en-US"/>
               </w:rPr>
+              <w:t>ticket</w:t>
+            </w:r>
+            <w:r>
+              <w:rPr>
+                <w:rFonts w:ascii="Times New Roman" w:hAnsi="Times New Roman"/>
+                <w:sz w:val="28"/>
+                <w:szCs w:val="28"/>
+              </w:rPr>
+              <w:t>.</w:t>
+            </w:r>
+            <w:r>
+              <w:rPr>
+                <w:rFonts w:ascii="Times New Roman" w:hAnsi="Times New Roman"/>
+                <w:sz w:val="28"/>
+                <w:szCs w:val="28"/>
+                <w:lang w:val="en-US"/>
+              </w:rPr>
+              <w:t>formal</w:t>
+            </w:r>
+            <w:r>
+              <w:rPr>
+                <w:rFonts w:ascii="Times New Roman" w:hAnsi="Times New Roman"/>
+                <w:sz w:val="28"/>
+                <w:szCs w:val="28"/>
+              </w:rPr>
+              <w:t>_</w:t>
+            </w:r>
+            <w:r>
+              <w:rPr>
+                <w:rFonts w:ascii="Times New Roman" w:hAnsi="Times New Roman"/>
+                <w:sz w:val="28"/>
+                <w:szCs w:val="28"/>
+                <w:lang w:val="en-US"/>
+              </w:rPr>
+              <w:t>questions</w:t>
+            </w:r>
+            <w:r>
+              <w:rPr>
+                <w:rFonts w:ascii="Times New Roman" w:hAnsi="Times New Roman"/>
+                <w:sz w:val="28"/>
+                <w:szCs w:val="28"/>
+              </w:rPr>
               <w:t xml:space="preserve"> %}</w:t>
             </w:r>
+            <w:bookmarkStart w:id="0" w:name="_GoBack"/>
+            <w:bookmarkEnd w:id="0"/>
           </w:p>
           <w:tbl>
             <w:tblPr>
@@ -1752,8 +1797,6 @@
               </w:rPr>
               <w:sym w:font="Stencil" w:char="003D"/>
             </w:r>
-            <w:bookmarkStart w:id="0" w:name="_GoBack"/>
-            <w:bookmarkEnd w:id="0"/>
             <w:r>
               <w:rPr>
                 <w:rFonts w:ascii="Times New Roman" w:hAnsi="Times New Roman"/>
@@ -2042,15 +2085,149 @@
                 <w:noProof/>
                 <w:szCs w:val="24"/>
               </w:rPr>
-              <w:t>11» декабря 201</w:t>
-            </w:r>
-            <w:r>
-              <w:rPr>
-                <w:rFonts w:ascii="Times New Roman" w:hAnsi="Times New Roman"/>
-                <w:noProof/>
-                <w:szCs w:val="24"/>
-              </w:rPr>
-              <w:t>6</w:t>
+              <w:t xml:space="preserve">{{ </w:t>
+            </w:r>
+            <w:r>
+              <w:rPr>
+                <w:rFonts w:ascii="Times New Roman" w:hAnsi="Times New Roman"/>
+                <w:noProof/>
+                <w:szCs w:val="24"/>
+                <w:lang w:val="en-US"/>
+              </w:rPr>
+              <w:t>date</w:t>
+            </w:r>
+            <w:r>
+              <w:rPr>
+                <w:rFonts w:ascii="Times New Roman" w:hAnsi="Times New Roman"/>
+                <w:noProof/>
+                <w:szCs w:val="24"/>
+              </w:rPr>
+              <w:t>.</w:t>
+            </w:r>
+            <w:r>
+              <w:rPr>
+                <w:rFonts w:ascii="Times New Roman" w:hAnsi="Times New Roman"/>
+                <w:noProof/>
+                <w:szCs w:val="24"/>
+                <w:lang w:val="en-US"/>
+              </w:rPr>
+              <w:t>day</w:t>
+            </w:r>
+            <w:r>
+              <w:rPr>
+                <w:rFonts w:ascii="Times New Roman" w:hAnsi="Times New Roman"/>
+                <w:noProof/>
+                <w:szCs w:val="24"/>
+              </w:rPr>
+              <w:t xml:space="preserve"> }}</w:t>
+            </w:r>
+            <w:r>
+              <w:rPr>
+                <w:rFonts w:ascii="Times New Roman" w:hAnsi="Times New Roman"/>
+                <w:noProof/>
+                <w:szCs w:val="24"/>
+              </w:rPr>
+              <w:t xml:space="preserve">» </w:t>
+            </w:r>
+            <w:r>
+              <w:rPr>
+                <w:rFonts w:ascii="Times New Roman" w:hAnsi="Times New Roman"/>
+                <w:noProof/>
+                <w:szCs w:val="24"/>
+              </w:rPr>
+              <w:t xml:space="preserve">{{ </w:t>
+            </w:r>
+            <w:r>
+              <w:rPr>
+                <w:rFonts w:ascii="Times New Roman" w:hAnsi="Times New Roman"/>
+                <w:noProof/>
+                <w:szCs w:val="24"/>
+                <w:lang w:val="en-US"/>
+              </w:rPr>
+              <w:t>date</w:t>
+            </w:r>
+            <w:r>
+              <w:rPr>
+                <w:rFonts w:ascii="Times New Roman" w:hAnsi="Times New Roman"/>
+                <w:noProof/>
+                <w:szCs w:val="24"/>
+              </w:rPr>
+              <w:t>.</w:t>
+            </w:r>
+            <w:r>
+              <w:rPr>
+                <w:rFonts w:ascii="Times New Roman" w:hAnsi="Times New Roman"/>
+                <w:noProof/>
+                <w:szCs w:val="24"/>
+                <w:lang w:val="en-US"/>
+              </w:rPr>
+              <w:t>month</w:t>
+            </w:r>
+            <w:r>
+              <w:rPr>
+                <w:rFonts w:ascii="Times New Roman" w:hAnsi="Times New Roman"/>
+                <w:noProof/>
+                <w:szCs w:val="24"/>
+              </w:rPr>
+              <w:t xml:space="preserve"> }} </w:t>
+            </w:r>
+            <w:r>
+              <w:rPr>
+                <w:rFonts w:ascii="Times New Roman" w:hAnsi="Times New Roman"/>
+                <w:noProof/>
+                <w:szCs w:val="24"/>
+              </w:rPr>
+              <w:t>{</w:t>
+            </w:r>
+            <w:r>
+              <w:rPr>
+                <w:rFonts w:ascii="Times New Roman" w:hAnsi="Times New Roman"/>
+                <w:noProof/>
+                <w:szCs w:val="24"/>
+              </w:rPr>
+              <w:t xml:space="preserve">{ </w:t>
+            </w:r>
+            <w:r>
+              <w:rPr>
+                <w:rFonts w:ascii="Times New Roman" w:hAnsi="Times New Roman"/>
+                <w:noProof/>
+                <w:szCs w:val="24"/>
+                <w:lang w:val="en-US"/>
+              </w:rPr>
+              <w:t>date</w:t>
+            </w:r>
+            <w:r>
+              <w:rPr>
+                <w:rFonts w:ascii="Times New Roman" w:hAnsi="Times New Roman"/>
+                <w:noProof/>
+                <w:szCs w:val="24"/>
+              </w:rPr>
+              <w:t>.</w:t>
+            </w:r>
+            <w:r>
+              <w:rPr>
+                <w:rFonts w:ascii="Times New Roman" w:hAnsi="Times New Roman"/>
+                <w:noProof/>
+                <w:szCs w:val="24"/>
+                <w:lang w:val="en-US"/>
+              </w:rPr>
+              <w:t>year</w:t>
+            </w:r>
+            <w:r>
+              <w:rPr>
+                <w:rFonts w:ascii="Times New Roman" w:hAnsi="Times New Roman"/>
+                <w:noProof/>
+                <w:szCs w:val="24"/>
+              </w:rPr>
+              <w:t xml:space="preserve"> }</w:t>
+            </w:r>
+            <w:r>
+              <w:rPr>
+                <w:rFonts w:ascii="Times New Roman" w:hAnsi="Times New Roman"/>
+                <w:noProof/>
+                <w:szCs w:val="24"/>
+              </w:rPr>
+              <w:t>}</w:t>
             </w:r>
             <w:r>
               <w:rPr>
@@ -2100,7 +2277,7 @@
                 <w:noProof/>
                 <w:szCs w:val="24"/>
               </w:rPr>
-              <w:t>11» декабря 201</w:t>
+              <w:t xml:space="preserve">{{ </w:t>
             </w:r>
             <w:r>
               <w:rPr>
@@ -2109,15 +2286,140 @@
                 <w:szCs w:val="24"/>
                 <w:lang w:val="en-US"/>
               </w:rPr>
-              <w:t>6</w:t>
-            </w:r>
-            <w:r>
-              <w:rPr>
-                <w:rFonts w:ascii="Times New Roman" w:hAnsi="Times New Roman"/>
-                <w:noProof/>
-                <w:szCs w:val="24"/>
-              </w:rPr>
-              <w:t xml:space="preserve"> года</w:t>
+              <w:t>date</w:t>
+            </w:r>
+            <w:r>
+              <w:rPr>
+                <w:rFonts w:ascii="Times New Roman" w:hAnsi="Times New Roman"/>
+                <w:noProof/>
+                <w:szCs w:val="24"/>
+              </w:rPr>
+              <w:t>.</w:t>
+            </w:r>
+            <w:r>
+              <w:rPr>
+                <w:rFonts w:ascii="Times New Roman" w:hAnsi="Times New Roman"/>
+                <w:noProof/>
+                <w:szCs w:val="24"/>
+                <w:lang w:val="en-US"/>
+              </w:rPr>
+              <w:t>day</w:t>
+            </w:r>
+            <w:r>
+              <w:rPr>
+                <w:rFonts w:ascii="Times New Roman" w:hAnsi="Times New Roman"/>
+                <w:noProof/>
+                <w:szCs w:val="24"/>
+              </w:rPr>
+              <w:t xml:space="preserve"> }}</w:t>
+            </w:r>
+            <w:r>
+              <w:rPr>
+                <w:rFonts w:ascii="Times New Roman" w:hAnsi="Times New Roman"/>
+                <w:noProof/>
+                <w:szCs w:val="24"/>
+              </w:rPr>
+              <w:t xml:space="preserve">» </w:t>
+            </w:r>
+            <w:r>
+              <w:rPr>
+                <w:rFonts w:ascii="Times New Roman" w:hAnsi="Times New Roman"/>
+                <w:noProof/>
+                <w:szCs w:val="24"/>
+              </w:rPr>
+              <w:t xml:space="preserve">{{ </w:t>
+            </w:r>
+            <w:r>
+              <w:rPr>
+                <w:rFonts w:ascii="Times New Roman" w:hAnsi="Times New Roman"/>
+                <w:noProof/>
+                <w:szCs w:val="24"/>
+                <w:lang w:val="en-US"/>
+              </w:rPr>
+              <w:t>date</w:t>
+            </w:r>
+            <w:r>
+              <w:rPr>
+                <w:rFonts w:ascii="Times New Roman" w:hAnsi="Times New Roman"/>
+                <w:noProof/>
+                <w:szCs w:val="24"/>
+              </w:rPr>
+              <w:t>.</w:t>
+            </w:r>
+            <w:r>
+              <w:rPr>
+                <w:rFonts w:ascii="Times New Roman" w:hAnsi="Times New Roman"/>
+                <w:noProof/>
+                <w:szCs w:val="24"/>
+                <w:lang w:val="en-US"/>
+              </w:rPr>
+              <w:t>month</w:t>
+            </w:r>
+            <w:r>
+              <w:rPr>
+                <w:rFonts w:ascii="Times New Roman" w:hAnsi="Times New Roman"/>
+                <w:noProof/>
+                <w:szCs w:val="24"/>
+              </w:rPr>
+              <w:t xml:space="preserve"> }} </w:t>
+            </w:r>
+            <w:r>
+              <w:rPr>
+                <w:rFonts w:ascii="Times New Roman" w:hAnsi="Times New Roman"/>
+                <w:noProof/>
+                <w:szCs w:val="24"/>
+              </w:rPr>
+              <w:t>{</w:t>
+            </w:r>
+            <w:r>
+              <w:rPr>
+                <w:rFonts w:ascii="Times New Roman" w:hAnsi="Times New Roman"/>
+                <w:noProof/>
+                <w:szCs w:val="24"/>
+              </w:rPr>
+              <w:t xml:space="preserve">{ </w:t>
+            </w:r>
+            <w:r>
+              <w:rPr>
+                <w:rFonts w:ascii="Times New Roman" w:hAnsi="Times New Roman"/>
+                <w:noProof/>
+                <w:szCs w:val="24"/>
+                <w:lang w:val="en-US"/>
+              </w:rPr>
+              <w:t>date</w:t>
+            </w:r>
+            <w:r>
+              <w:rPr>
+                <w:rFonts w:ascii="Times New Roman" w:hAnsi="Times New Roman"/>
+                <w:noProof/>
+                <w:szCs w:val="24"/>
+              </w:rPr>
+              <w:t>.</w:t>
+            </w:r>
+            <w:r>
+              <w:rPr>
+                <w:rFonts w:ascii="Times New Roman" w:hAnsi="Times New Roman"/>
+                <w:noProof/>
+                <w:szCs w:val="24"/>
+                <w:lang w:val="en-US"/>
+              </w:rPr>
+              <w:t>year</w:t>
+            </w:r>
+            <w:r>
+              <w:rPr>
+                <w:rFonts w:ascii="Times New Roman" w:hAnsi="Times New Roman"/>
+                <w:noProof/>
+                <w:szCs w:val="24"/>
+              </w:rPr>
+              <w:t xml:space="preserve"> }</w:t>
+            </w:r>
+            <w:r>
+              <w:rPr>
+                <w:rFonts w:ascii="Times New Roman" w:hAnsi="Times New Roman"/>
+                <w:noProof/>
+                <w:szCs w:val="24"/>
+              </w:rPr>
+              <w:t>} года</w:t>
             </w:r>
           </w:p>
         </w:tc>
@@ -2127,13 +2429,11 @@
       <w:pPr>
         <w:rPr>
           <w:rFonts w:ascii="Times New Roman" w:hAnsi="Times New Roman"/>
-          <w:lang w:val="en-US"/>
         </w:rPr>
       </w:pPr>
       <w:r>
         <w:rPr>
           <w:rFonts w:ascii="Times New Roman" w:hAnsi="Times New Roman"/>
-          <w:lang w:val="en-US"/>
         </w:rPr>
         <w:br w:type="page"/>
       </w:r>
@@ -3295,7 +3595,7 @@
 </file>
 
 <file path=customXml/itemProps1.xml><?xml version="1.0" encoding="utf-8"?>
-<ds:datastoreItem xmlns:ds="http://schemas.openxmlformats.org/officeDocument/2006/customXml" ds:itemID="{1F2A8F97-DE70-4DB9-AFB2-9ACAA8E72952}">
+<ds:datastoreItem xmlns:ds="http://schemas.openxmlformats.org/officeDocument/2006/customXml" ds:itemID="{2F5685D4-2473-4553-BB82-CD7128C89E65}">
   <ds:schemaRefs>
     <ds:schemaRef ds:uri="http://schemas.openxmlformats.org/officeDocument/2006/bibliography"/>
   </ds:schemaRefs>

</xml_diff>